<commit_message>
Create Table Using JDBC
</commit_message>
<xml_diff>
--- a/JDBC Doc.docx
+++ b/JDBC Doc.docx
@@ -533,7 +533,15 @@
     <w:p>
       <w:r>
         <w:lastRenderedPageBreak/>
-        <w:t>We need to keep driver of the database in classpath.</w:t>
+        <w:t xml:space="preserve">We need to keep driver of the database in </w:t>
+      </w:r>
+      <w:proofErr w:type="spellStart"/>
+      <w:r>
+        <w:t>classpath</w:t>
+      </w:r>
+      <w:proofErr w:type="spellEnd"/>
+      <w:r>
+        <w:t>.</w:t>
       </w:r>
     </w:p>
     <w:p/>
@@ -619,7 +627,22 @@
     <w:p>
       <w:r>
         <w:tab/>
-        <w:t xml:space="preserve">Class.forName(“com.mysql.jdbc.driver”); </w:t>
+      </w:r>
+      <w:proofErr w:type="spellStart"/>
+      <w:r>
+        <w:t>Class.forName</w:t>
+      </w:r>
+      <w:proofErr w:type="spellEnd"/>
+      <w:r>
+        <w:t>(“</w:t>
+      </w:r>
+      <w:proofErr w:type="spellStart"/>
+      <w:r>
+        <w:t>com.mysql.jdbc.driver</w:t>
+      </w:r>
+      <w:proofErr w:type="spellEnd"/>
+      <w:r>
+        <w:t xml:space="preserve">”); </w:t>
       </w:r>
     </w:p>
     <w:p>
@@ -642,8 +665,21 @@
       <w:pPr>
         <w:ind w:firstLine="720"/>
       </w:pPr>
-      <w:r>
-        <w:t>DriverManager.registerDriver(new com.mysql.jdbc.driver());</w:t>
+      <w:proofErr w:type="spellStart"/>
+      <w:r>
+        <w:t>DriverManager.registerDriver</w:t>
+      </w:r>
+      <w:proofErr w:type="spellEnd"/>
+      <w:r>
+        <w:t xml:space="preserve">(new </w:t>
+      </w:r>
+      <w:proofErr w:type="spellStart"/>
+      <w:r>
+        <w:t>com.mysql.jdbc.driver</w:t>
+      </w:r>
+      <w:proofErr w:type="spellEnd"/>
+      <w:r>
+        <w:t>());</w:t>
       </w:r>
     </w:p>
     <w:p/>
@@ -677,7 +713,39 @@
           <w:sz w:val="26"/>
           <w:szCs w:val="20"/>
         </w:rPr>
-        <w:t>Connection con = DriverManager.getConnection(“url”, “username”, “password”);</w:t>
+        <w:t xml:space="preserve">Connection con = </w:t>
+      </w:r>
+      <w:proofErr w:type="spellStart"/>
+      <w:r>
+        <w:rPr>
+          <w:sz w:val="26"/>
+          <w:szCs w:val="20"/>
+        </w:rPr>
+        <w:t>DriverManager.getConnection</w:t>
+      </w:r>
+      <w:proofErr w:type="spellEnd"/>
+      <w:r>
+        <w:rPr>
+          <w:sz w:val="26"/>
+          <w:szCs w:val="20"/>
+        </w:rPr>
+        <w:t>(“</w:t>
+      </w:r>
+      <w:proofErr w:type="spellStart"/>
+      <w:r>
+        <w:rPr>
+          <w:sz w:val="26"/>
+          <w:szCs w:val="20"/>
+        </w:rPr>
+        <w:t>url</w:t>
+      </w:r>
+      <w:proofErr w:type="spellEnd"/>
+      <w:r>
+        <w:rPr>
+          <w:sz w:val="26"/>
+          <w:szCs w:val="20"/>
+        </w:rPr>
+        <w:t>”, “username”, “password”);</w:t>
       </w:r>
     </w:p>
     <w:p>
@@ -709,7 +777,39 @@
           <w:szCs w:val="20"/>
         </w:rPr>
         <w:tab/>
-        <w:t>url: “jdbc:mysql://localhost:3306/db_name”</w:t>
+        <w:t>url: “</w:t>
+      </w:r>
+      <w:proofErr w:type="spellStart"/>
+      <w:r>
+        <w:rPr>
+          <w:sz w:val="26"/>
+          <w:szCs w:val="20"/>
+        </w:rPr>
+        <w:t>jdbc:mysql</w:t>
+      </w:r>
+      <w:proofErr w:type="spellEnd"/>
+      <w:r>
+        <w:rPr>
+          <w:sz w:val="26"/>
+          <w:szCs w:val="20"/>
+        </w:rPr>
+        <w:t>://localhost:3306/</w:t>
+      </w:r>
+      <w:proofErr w:type="spellStart"/>
+      <w:r>
+        <w:rPr>
+          <w:sz w:val="26"/>
+          <w:szCs w:val="20"/>
+        </w:rPr>
+        <w:t>db_name</w:t>
+      </w:r>
+      <w:proofErr w:type="spellEnd"/>
+      <w:r>
+        <w:rPr>
+          <w:sz w:val="26"/>
+          <w:szCs w:val="20"/>
+        </w:rPr>
+        <w:t>”</w:t>
       </w:r>
     </w:p>
     <w:p>
@@ -741,7 +841,23 @@
           <w:szCs w:val="20"/>
         </w:rPr>
         <w:tab/>
-        <w:t>password: “userpass”</w:t>
+        <w:t>password: “</w:t>
+      </w:r>
+      <w:proofErr w:type="spellStart"/>
+      <w:r>
+        <w:rPr>
+          <w:sz w:val="26"/>
+          <w:szCs w:val="20"/>
+        </w:rPr>
+        <w:t>userpass</w:t>
+      </w:r>
+      <w:proofErr w:type="spellEnd"/>
+      <w:r>
+        <w:rPr>
+          <w:sz w:val="26"/>
+          <w:szCs w:val="20"/>
+        </w:rPr>
+        <w:t>”</w:t>
       </w:r>
     </w:p>
     <w:p>
@@ -784,8 +900,33 @@
           <w:szCs w:val="20"/>
         </w:rPr>
         <w:tab/>
-        <w:t>Statement, PreparedStatement, CallableStatement</w:t>
-      </w:r>
+        <w:t xml:space="preserve">Statement, </w:t>
+      </w:r>
+      <w:proofErr w:type="spellStart"/>
+      <w:r>
+        <w:rPr>
+          <w:sz w:val="26"/>
+          <w:szCs w:val="20"/>
+        </w:rPr>
+        <w:t>PreparedStatement</w:t>
+      </w:r>
+      <w:proofErr w:type="spellEnd"/>
+      <w:r>
+        <w:rPr>
+          <w:sz w:val="26"/>
+          <w:szCs w:val="20"/>
+        </w:rPr>
+        <w:t xml:space="preserve">, </w:t>
+      </w:r>
+      <w:proofErr w:type="spellStart"/>
+      <w:r>
+        <w:rPr>
+          <w:sz w:val="26"/>
+          <w:szCs w:val="20"/>
+        </w:rPr>
+        <w:t>CallableStatement</w:t>
+      </w:r>
+      <w:proofErr w:type="spellEnd"/>
     </w:p>
     <w:p>
       <w:pPr>
@@ -816,7 +957,39 @@
           <w:szCs w:val="20"/>
         </w:rPr>
         <w:tab/>
-        <w:t>String queryString = “Select * from database.table_name”;</w:t>
+        <w:t xml:space="preserve">String </w:t>
+      </w:r>
+      <w:proofErr w:type="spellStart"/>
+      <w:r>
+        <w:rPr>
+          <w:sz w:val="26"/>
+          <w:szCs w:val="20"/>
+        </w:rPr>
+        <w:t>queryString</w:t>
+      </w:r>
+      <w:proofErr w:type="spellEnd"/>
+      <w:r>
+        <w:rPr>
+          <w:sz w:val="26"/>
+          <w:szCs w:val="20"/>
+        </w:rPr>
+        <w:t xml:space="preserve"> = “Select * from </w:t>
+      </w:r>
+      <w:proofErr w:type="spellStart"/>
+      <w:r>
+        <w:rPr>
+          <w:sz w:val="26"/>
+          <w:szCs w:val="20"/>
+        </w:rPr>
+        <w:t>database.table_name</w:t>
+      </w:r>
+      <w:proofErr w:type="spellEnd"/>
+      <w:r>
+        <w:rPr>
+          <w:sz w:val="26"/>
+          <w:szCs w:val="20"/>
+        </w:rPr>
+        <w:t>”;</w:t>
       </w:r>
     </w:p>
     <w:p>
@@ -832,7 +1005,39 @@
           <w:szCs w:val="20"/>
         </w:rPr>
         <w:tab/>
-        <w:t>Statement statement = con.createStatement();</w:t>
+        <w:t xml:space="preserve">Statement </w:t>
+      </w:r>
+      <w:proofErr w:type="spellStart"/>
+      <w:r>
+        <w:rPr>
+          <w:sz w:val="26"/>
+          <w:szCs w:val="20"/>
+        </w:rPr>
+        <w:t>statement</w:t>
+      </w:r>
+      <w:proofErr w:type="spellEnd"/>
+      <w:r>
+        <w:rPr>
+          <w:sz w:val="26"/>
+          <w:szCs w:val="20"/>
+        </w:rPr>
+        <w:t xml:space="preserve"> = </w:t>
+      </w:r>
+      <w:proofErr w:type="spellStart"/>
+      <w:r>
+        <w:rPr>
+          <w:sz w:val="26"/>
+          <w:szCs w:val="20"/>
+        </w:rPr>
+        <w:t>con.createStatement</w:t>
+      </w:r>
+      <w:proofErr w:type="spellEnd"/>
+      <w:r>
+        <w:rPr>
+          <w:sz w:val="26"/>
+          <w:szCs w:val="20"/>
+        </w:rPr>
+        <w:t>();</w:t>
       </w:r>
     </w:p>
     <w:p>
@@ -848,7 +1053,54 @@
           <w:szCs w:val="20"/>
         </w:rPr>
         <w:tab/>
-        <w:t>ResultSet set = statement.executeQuery(queryString); // for Retrieval</w:t>
+      </w:r>
+      <w:proofErr w:type="spellStart"/>
+      <w:r>
+        <w:rPr>
+          <w:sz w:val="26"/>
+          <w:szCs w:val="20"/>
+        </w:rPr>
+        <w:t>ResultSet</w:t>
+      </w:r>
+      <w:proofErr w:type="spellEnd"/>
+      <w:r>
+        <w:rPr>
+          <w:sz w:val="26"/>
+          <w:szCs w:val="20"/>
+        </w:rPr>
+        <w:t xml:space="preserve"> set = </w:t>
+      </w:r>
+      <w:proofErr w:type="spellStart"/>
+      <w:r>
+        <w:rPr>
+          <w:sz w:val="26"/>
+          <w:szCs w:val="20"/>
+        </w:rPr>
+        <w:t>statement.executeQuery</w:t>
+      </w:r>
+      <w:proofErr w:type="spellEnd"/>
+      <w:r>
+        <w:rPr>
+          <w:sz w:val="26"/>
+          <w:szCs w:val="20"/>
+        </w:rPr>
+        <w:t>(</w:t>
+      </w:r>
+      <w:proofErr w:type="spellStart"/>
+      <w:r>
+        <w:rPr>
+          <w:sz w:val="26"/>
+          <w:szCs w:val="20"/>
+        </w:rPr>
+        <w:t>queryString</w:t>
+      </w:r>
+      <w:proofErr w:type="spellEnd"/>
+      <w:r>
+        <w:rPr>
+          <w:sz w:val="26"/>
+          <w:szCs w:val="20"/>
+        </w:rPr>
+        <w:t>); // for Retrieval</w:t>
       </w:r>
     </w:p>
     <w:p>
@@ -880,7 +1132,59 @@
           <w:szCs w:val="20"/>
         </w:rPr>
         <w:tab/>
-        <w:t>Statement.updateQuery(queryString); // for Create, update and delete</w:t>
+      </w:r>
+      <w:proofErr w:type="spellStart"/>
+      <w:r>
+        <w:rPr>
+          <w:sz w:val="26"/>
+          <w:szCs w:val="20"/>
+        </w:rPr>
+        <w:t>Statement.</w:t>
+      </w:r>
+      <w:r>
+        <w:rPr>
+          <w:sz w:val="26"/>
+          <w:szCs w:val="20"/>
+        </w:rPr>
+        <w:t>executeU</w:t>
+      </w:r>
+      <w:r>
+        <w:rPr>
+          <w:sz w:val="26"/>
+          <w:szCs w:val="20"/>
+        </w:rPr>
+        <w:t>pdate</w:t>
+      </w:r>
+      <w:proofErr w:type="spellEnd"/>
+      <w:r>
+        <w:rPr>
+          <w:sz w:val="26"/>
+          <w:szCs w:val="20"/>
+        </w:rPr>
+        <w:t xml:space="preserve"> </w:t>
+      </w:r>
+      <w:r>
+        <w:rPr>
+          <w:sz w:val="26"/>
+          <w:szCs w:val="20"/>
+        </w:rPr>
+        <w:t>(</w:t>
+      </w:r>
+      <w:proofErr w:type="spellStart"/>
+      <w:r>
+        <w:rPr>
+          <w:sz w:val="26"/>
+          <w:szCs w:val="20"/>
+        </w:rPr>
+        <w:t>queryString</w:t>
+      </w:r>
+      <w:proofErr w:type="spellEnd"/>
+      <w:r>
+        <w:rPr>
+          <w:sz w:val="26"/>
+          <w:szCs w:val="20"/>
+        </w:rPr>
+        <w:t>); // for Create, update and delete</w:t>
       </w:r>
     </w:p>
     <w:p>
@@ -941,7 +1245,23 @@
           <w:szCs w:val="20"/>
         </w:rPr>
         <w:tab/>
-        <w:t>While(set.next()) {</w:t>
+        <w:t>While(</w:t>
+      </w:r>
+      <w:proofErr w:type="spellStart"/>
+      <w:r>
+        <w:rPr>
+          <w:sz w:val="26"/>
+          <w:szCs w:val="20"/>
+        </w:rPr>
+        <w:t>set.next</w:t>
+      </w:r>
+      <w:proofErr w:type="spellEnd"/>
+      <w:r>
+        <w:rPr>
+          <w:sz w:val="26"/>
+          <w:szCs w:val="20"/>
+        </w:rPr>
+        <w:t>()) {</w:t>
       </w:r>
     </w:p>
     <w:p>
@@ -964,7 +1284,39 @@
           <w:szCs w:val="20"/>
         </w:rPr>
         <w:tab/>
-        <w:t>Int id = set.getInt(“StudentId”);</w:t>
+        <w:t xml:space="preserve">Int id = </w:t>
+      </w:r>
+      <w:proofErr w:type="spellStart"/>
+      <w:r>
+        <w:rPr>
+          <w:sz w:val="26"/>
+          <w:szCs w:val="20"/>
+        </w:rPr>
+        <w:t>set.getInt</w:t>
+      </w:r>
+      <w:proofErr w:type="spellEnd"/>
+      <w:r>
+        <w:rPr>
+          <w:sz w:val="26"/>
+          <w:szCs w:val="20"/>
+        </w:rPr>
+        <w:t>(“</w:t>
+      </w:r>
+      <w:proofErr w:type="spellStart"/>
+      <w:r>
+        <w:rPr>
+          <w:sz w:val="26"/>
+          <w:szCs w:val="20"/>
+        </w:rPr>
+        <w:t>StudentId</w:t>
+      </w:r>
+      <w:proofErr w:type="spellEnd"/>
+      <w:r>
+        <w:rPr>
+          <w:sz w:val="26"/>
+          <w:szCs w:val="20"/>
+        </w:rPr>
+        <w:t>”);</w:t>
       </w:r>
     </w:p>
     <w:p>
@@ -987,7 +1339,55 @@
           <w:szCs w:val="20"/>
         </w:rPr>
         <w:tab/>
-        <w:t>String studentName = set.getString(“StudentName”);</w:t>
+        <w:t xml:space="preserve">String </w:t>
+      </w:r>
+      <w:proofErr w:type="spellStart"/>
+      <w:r>
+        <w:rPr>
+          <w:sz w:val="26"/>
+          <w:szCs w:val="20"/>
+        </w:rPr>
+        <w:t>studentName</w:t>
+      </w:r>
+      <w:proofErr w:type="spellEnd"/>
+      <w:r>
+        <w:rPr>
+          <w:sz w:val="26"/>
+          <w:szCs w:val="20"/>
+        </w:rPr>
+        <w:t xml:space="preserve"> = </w:t>
+      </w:r>
+      <w:proofErr w:type="spellStart"/>
+      <w:r>
+        <w:rPr>
+          <w:sz w:val="26"/>
+          <w:szCs w:val="20"/>
+        </w:rPr>
+        <w:t>set.getString</w:t>
+      </w:r>
+      <w:proofErr w:type="spellEnd"/>
+      <w:r>
+        <w:rPr>
+          <w:sz w:val="26"/>
+          <w:szCs w:val="20"/>
+        </w:rPr>
+        <w:t>(“</w:t>
+      </w:r>
+      <w:proofErr w:type="spellStart"/>
+      <w:r>
+        <w:rPr>
+          <w:sz w:val="26"/>
+          <w:szCs w:val="20"/>
+        </w:rPr>
+        <w:t>StudentName</w:t>
+      </w:r>
+      <w:proofErr w:type="spellEnd"/>
+      <w:r>
+        <w:rPr>
+          <w:sz w:val="26"/>
+          <w:szCs w:val="20"/>
+        </w:rPr>
+        <w:t>”);</w:t>
       </w:r>
     </w:p>
     <w:p>
@@ -1010,7 +1410,22 @@
           <w:szCs w:val="20"/>
         </w:rPr>
         <w:tab/>
-        <w:t>System.out.println(id);</w:t>
+      </w:r>
+      <w:proofErr w:type="spellStart"/>
+      <w:r>
+        <w:rPr>
+          <w:sz w:val="26"/>
+          <w:szCs w:val="20"/>
+        </w:rPr>
+        <w:t>System.out.println</w:t>
+      </w:r>
+      <w:proofErr w:type="spellEnd"/>
+      <w:r>
+        <w:rPr>
+          <w:sz w:val="26"/>
+          <w:szCs w:val="20"/>
+        </w:rPr>
+        <w:t>(id);</w:t>
       </w:r>
     </w:p>
     <w:p>
@@ -1033,7 +1448,38 @@
           <w:szCs w:val="20"/>
         </w:rPr>
         <w:tab/>
-        <w:t>System.out.println(studentName);</w:t>
+      </w:r>
+      <w:proofErr w:type="spellStart"/>
+      <w:r>
+        <w:rPr>
+          <w:sz w:val="26"/>
+          <w:szCs w:val="20"/>
+        </w:rPr>
+        <w:t>System.out.println</w:t>
+      </w:r>
+      <w:proofErr w:type="spellEnd"/>
+      <w:r>
+        <w:rPr>
+          <w:sz w:val="26"/>
+          <w:szCs w:val="20"/>
+        </w:rPr>
+        <w:t>(</w:t>
+      </w:r>
+      <w:proofErr w:type="spellStart"/>
+      <w:r>
+        <w:rPr>
+          <w:sz w:val="26"/>
+          <w:szCs w:val="20"/>
+        </w:rPr>
+        <w:t>studentName</w:t>
+      </w:r>
+      <w:proofErr w:type="spellEnd"/>
+      <w:r>
+        <w:rPr>
+          <w:sz w:val="26"/>
+          <w:szCs w:val="20"/>
+        </w:rPr>
+        <w:t>);</w:t>
       </w:r>
     </w:p>
     <w:p>
@@ -1097,7 +1543,22 @@
           <w:szCs w:val="20"/>
         </w:rPr>
         <w:tab/>
-        <w:t>Con.close();</w:t>
+      </w:r>
+      <w:proofErr w:type="spellStart"/>
+      <w:r>
+        <w:rPr>
+          <w:sz w:val="26"/>
+          <w:szCs w:val="20"/>
+        </w:rPr>
+        <w:t>Con.close</w:t>
+      </w:r>
+      <w:proofErr w:type="spellEnd"/>
+      <w:r>
+        <w:rPr>
+          <w:sz w:val="26"/>
+          <w:szCs w:val="20"/>
+        </w:rPr>
+        <w:t>();</w:t>
       </w:r>
     </w:p>
     <w:p>

</xml_diff>